<commit_message>
added content to user manual
</commit_message>
<xml_diff>
--- a/Handbuch.docx
+++ b/Handbuch.docx
@@ -65,7 +65,7 @@
             <v:path o:extrusionok="f" gradientshapeok="t" o:connecttype="rect"/>
             <o:lock v:ext="edit" aspectratio="t"/>
           </v:shapetype>
-          <v:shape id="_x0000_i1025" type="#_x0000_t75" style="width:453.6pt;height:295.2pt">
+          <v:shape id="_x0000_i1025" type="#_x0000_t75" style="width:453.75pt;height:295.5pt">
             <v:imagedata r:id="rId5" o:title="logo_gross"/>
           </v:shape>
         </w:pict>
@@ -91,13 +91,7 @@
         <w:rPr>
           <w:sz w:val="56"/>
         </w:rPr>
-        <w:t>–</w:t>
-      </w:r>
-      <w:r>
-        <w:rPr>
-          <w:sz w:val="56"/>
-        </w:rPr>
-        <w:t xml:space="preserve"> Benutzerhandbuch –</w:t>
+        <w:t>– Benutzerhandbuch –</w:t>
       </w:r>
     </w:p>
     <w:p>
@@ -281,11 +275,239 @@
         <w:t>(Screenshot einfügen)</w:t>
       </w:r>
     </w:p>
-    <w:p/>
-    <w:p>
+    <w:p>
+      <w:r>
+        <w:rPr>
+          <w:b/>
+        </w:rPr>
+        <w:t>Hinweis:</w:t>
+      </w:r>
+      <w:r>
+        <w:rPr>
+          <w:b/>
+        </w:rPr>
+        <w:br/>
+      </w:r>
+      <w:r>
+        <w:t>Sollten Sie Ihr Passwort vergessen haben, wenden Sie sich an einen Personalleiter. Dieser kann Ihnen ein neues Passwort zuteilen.</w:t>
+      </w:r>
+    </w:p>
+    <w:p/>
+    <w:p>
+      <w:pPr>
+        <w:pStyle w:val="berschrift2"/>
+      </w:pPr>
+      <w:r>
+        <w:t>Reiter „Busnetz“</w:t>
+      </w:r>
+    </w:p>
+    <w:p>
+      <w:r>
+        <w:t xml:space="preserve">Der Reiter „Busnetz“ ist für alle Mitarbeiter sichtbar. </w:t>
+      </w:r>
+      <w:r>
+        <w:t xml:space="preserve">Hier bekommen Sie eine </w:t>
+      </w:r>
+      <w:r>
+        <w:t xml:space="preserve">Darstellung des Busnetzes als Graph. Angezeigt werden die Haltestellen als Knoten des Graphen sowie die Fahrtmöglichkeiten zwischen den Haltestellen. </w:t>
+      </w:r>
+      <w:r>
+        <w:t>Sie haben</w:t>
+      </w:r>
+      <w:r>
+        <w:t xml:space="preserve"> außerdem die Möglichkeit, zwischen der Anzeige des Tag- und Nachtnetzes zu wechseln.</w:t>
+      </w:r>
+    </w:p>
+    <w:p/>
+    <w:p>
+      <w:pPr>
+        <w:pStyle w:val="berschrift2"/>
+      </w:pPr>
+      <w:r>
+        <w:t>Reiter „</w:t>
+      </w:r>
+      <w:r>
+        <w:t>Busse</w:t>
+      </w:r>
+      <w:r>
+        <w:t>“</w:t>
+      </w:r>
+    </w:p>
+    <w:p>
+      <w:r>
+        <w:t xml:space="preserve">Als Einsatzplaner haben Sie Zugriff auf den Reiter „Busse“. </w:t>
+      </w:r>
+      <w:r>
+        <w:t xml:space="preserve">Dieser Reiter liefert eine filterbare Übersicht über alle im System registrierten Busse sowie ihrer Eigenschaften. </w:t>
+      </w:r>
+      <w:r>
+        <w:t xml:space="preserve">Das Suchfeld über der Tabelle ermöglicht das Filtern des Tabelleninhalts. </w:t>
+      </w:r>
+      <w:r>
+        <w:t>Über die Schaltflächen unterhalb der Tabelle haben Sie die Möglichkeit, neue Busse anzulegen, bestehende Busse</w:t>
+      </w:r>
+      <w:r>
+        <w:t xml:space="preserve"> zu bearbeiten oder zu löschen. Um die Wartung der Busse zu vereinfachen, werden Inspektionen, die innerhalb der nächsten vier Wochen anstehen, gelb markiert. Busse, deren Inspektionsdatum überschritten wurde, werden rot markiert.</w:t>
+      </w:r>
+    </w:p>
+    <w:p>
+      <w:r>
+        <w:rPr>
+          <w:rStyle w:val="Fett"/>
+        </w:rPr>
+        <w:t>Hinweis</w:t>
+      </w:r>
+      <w:r>
+        <w:rPr>
+          <w:rStyle w:val="Fett"/>
+        </w:rPr>
+        <w:br/>
+      </w:r>
+      <w:r>
+        <w:t xml:space="preserve">Beachten Sie beim Löschen eins Busses, dass </w:t>
+      </w:r>
+      <w:r>
+        <w:t>die Fahrten, für die dieser Bus eingetragen war, neue Busse zugeteilt bekommen müssen.</w:t>
+      </w:r>
+    </w:p>
+    <w:p/>
+    <w:p>
+      <w:pPr>
+        <w:pStyle w:val="berschrift2"/>
+      </w:pPr>
+      <w:r>
+        <w:t>Reiter „Dienstplanung“</w:t>
+      </w:r>
+    </w:p>
+    <w:p/>
+    <w:p/>
+    <w:p>
+      <w:pPr>
+        <w:pStyle w:val="berschrift2"/>
+      </w:pPr>
+      <w:r>
+        <w:t>Reiter „Mitarbeiter“</w:t>
+      </w:r>
+    </w:p>
+    <w:p>
+      <w:r>
+        <w:t>Angestellte mit der Rolle Personalleiter haben Zugriff auf den „Mitarbeiter“-Reiter. Hier erhalten sie eine Übersicht der im System registrierten Mitarbeiter</w:t>
+      </w:r>
+      <w:r>
+        <w:t xml:space="preserve"> sowie ihrer Daten</w:t>
+      </w:r>
+      <w:r>
+        <w:t xml:space="preserve">. </w:t>
+      </w:r>
+      <w:r>
+        <w:t xml:space="preserve">Das Suchfeld über der Tabelle ermöglicht das Filtern des Tabelleninhalts. Über die Schaltflächen unterhalb der Tabelle haben Sie die Möglichkeit, neue </w:t>
+      </w:r>
+      <w:r>
+        <w:t>Mitarbeiter</w:t>
+      </w:r>
+      <w:r>
+        <w:t xml:space="preserve"> anzulegen, bestehende </w:t>
+      </w:r>
+      <w:r>
+        <w:t>Mitarbeiter</w:t>
+      </w:r>
+      <w:r>
+        <w:t xml:space="preserve"> zu bearbeiten oder zu löschen.</w:t>
+      </w:r>
+      <w:r>
+        <w:t xml:space="preserve"> Über die Schaltfläche „Bearbeiten“ haben Sie außerdem die Möglichkeit, das Passwort eines Benutzers auf das Standardpasswort zurückzusetzen.</w:t>
+      </w:r>
+    </w:p>
+    <w:p>
+      <w:r>
+        <w:rPr>
+          <w:b/>
+        </w:rPr>
+        <w:t>Hinweis</w:t>
+      </w:r>
+      <w:r>
+        <w:br/>
+        <w:t xml:space="preserve">Das Standardpasswort beim Anlegen eines Benutzers bzw. beim Zurücksetzen des Passworts lautet </w:t>
+      </w:r>
+      <w:proofErr w:type="spellStart"/>
+      <w:r>
+        <w:rPr>
+          <w:i/>
+        </w:rPr>
+        <w:t>octobus</w:t>
+      </w:r>
+      <w:proofErr w:type="spellEnd"/>
+      <w:r>
+        <w:t>. Vergessen Sie nicht, dem Benutzer das Standardpasswort mitzuteilen und weisen Sie ihn darauf hin, das Passwort möglichst bald zu ändern!</w:t>
+      </w:r>
+    </w:p>
+    <w:p>
+      <w:r>
+        <w:rPr>
+          <w:b/>
+        </w:rPr>
+        <w:t>Hinweis</w:t>
+      </w:r>
+      <w:r>
+        <w:br/>
+        <w:t xml:space="preserve">Beachten Sie beim Löschen eins Busses, dass die Fahrten, für die dieser </w:t>
+      </w:r>
+      <w:r>
+        <w:t>Mitarbeiter</w:t>
+      </w:r>
+      <w:r>
+        <w:t xml:space="preserve"> eingetragen war, neue </w:t>
+      </w:r>
+      <w:r>
+        <w:t>Fahrer</w:t>
+      </w:r>
+      <w:r>
+        <w:t xml:space="preserve"> zugeteilt bekommen müssen.</w:t>
+      </w:r>
+    </w:p>
+    <w:p/>
+    <w:p>
+      <w:pPr>
+        <w:pStyle w:val="berschrift2"/>
+      </w:pPr>
+      <w:r>
+        <w:lastRenderedPageBreak/>
+        <w:t>Reiter „Haltestellen“</w:t>
+      </w:r>
+    </w:p>
+    <w:p/>
+    <w:p/>
+    <w:p>
+      <w:pPr>
+        <w:pStyle w:val="berschrift2"/>
+      </w:pPr>
+      <w:r>
+        <w:t>Reiter „Linien“</w:t>
+      </w:r>
+    </w:p>
+    <w:p/>
+    <w:p/>
+    <w:p>
+      <w:pPr>
+        <w:pStyle w:val="berschrift2"/>
+      </w:pPr>
+      <w:r>
+        <w:t>Reiter „Fahrkarten“</w:t>
+      </w:r>
+    </w:p>
+    <w:p/>
+    <w:p/>
+    <w:p>
+      <w:pPr>
+        <w:pStyle w:val="berschrift2"/>
+      </w:pPr>
+      <w:r>
+        <w:t>Reiter „Arbeitsplan“</w:t>
+      </w:r>
       <w:bookmarkStart w:id="0" w:name="_GoBack"/>
       <w:bookmarkEnd w:id="0"/>
     </w:p>
+    <w:p/>
     <w:sectPr>
       <w:pgSz w:w="11906" w:h="16838"/>
       <w:pgMar w:top="1417" w:right="1417" w:bottom="1134" w:left="1417" w:header="708" w:footer="708" w:gutter="0"/>
@@ -1043,6 +1265,17 @@
       <w:szCs w:val="26"/>
     </w:rPr>
   </w:style>
+  <w:style w:type="character" w:styleId="Fett">
+    <w:name w:val="Strong"/>
+    <w:basedOn w:val="Absatz-Standardschriftart"/>
+    <w:uiPriority w:val="22"/>
+    <w:qFormat/>
+    <w:rsid w:val="00FA7E0D"/>
+    <w:rPr>
+      <w:b/>
+      <w:bCs/>
+    </w:rPr>
+  </w:style>
 </w:styles>
 </file>
 

</xml_diff>